<commit_message>
Respostas atividades 1 a 5 concluídas
</commit_message>
<xml_diff>
--- a/Entregar/Respostas_atividade1a5.docx
+++ b/Entregar/Respostas_atividade1a5.docx
@@ -325,51 +325,7 @@
                 <w:sz w:val="24"/>
                 <w:szCs w:val="24"/>
               </w:rPr>
-              <w:t>Aluno</w:t>
-            </w:r>
-            <w:r>
-              <w:rPr>
-                <w:rFonts w:ascii="Arial" w:hAnsi="Arial" w:cs="Arial"/>
-                <w:b/>
-                <w:bCs/>
-                <w:noProof/>
-                <w:sz w:val="24"/>
-                <w:szCs w:val="24"/>
-              </w:rPr>
-              <w:t>s</w:t>
-            </w:r>
-            <w:r>
-              <w:rPr>
-                <w:rFonts w:ascii="Arial" w:hAnsi="Arial" w:cs="Arial"/>
-                <w:b/>
-                <w:bCs/>
-                <w:noProof/>
-                <w:sz w:val="24"/>
-                <w:szCs w:val="24"/>
-              </w:rPr>
-              <w:t>(a</w:t>
-            </w:r>
-            <w:r>
-              <w:rPr>
-                <w:rFonts w:ascii="Arial" w:hAnsi="Arial" w:cs="Arial"/>
-                <w:b/>
-                <w:bCs/>
-                <w:noProof/>
-                <w:sz w:val="24"/>
-                <w:szCs w:val="24"/>
-              </w:rPr>
-              <w:t>s</w:t>
-            </w:r>
-            <w:r>
-              <w:rPr>
-                <w:rFonts w:ascii="Arial" w:hAnsi="Arial" w:cs="Arial"/>
-                <w:b/>
-                <w:bCs/>
-                <w:noProof/>
-                <w:sz w:val="24"/>
-                <w:szCs w:val="24"/>
-              </w:rPr>
-              <w:t xml:space="preserve">): </w:t>
+              <w:t xml:space="preserve">Alunos(as): </w:t>
             </w:r>
             <w:r>
               <w:rPr>
@@ -886,6 +842,14 @@
         </w:rPr>
         <w:t>Para gerenciar o histórico de moradores (entrada, saída) ou de cada apartamento/casa (morador, aluguel..., se está o ocupado ou não) de um condomínio</w:t>
       </w:r>
+      <w:r>
+        <w:rPr>
+          <w:rFonts w:ascii="Arial" w:hAnsi="Arial" w:cs="Arial"/>
+          <w:sz w:val="24"/>
+          <w:szCs w:val="24"/>
+        </w:rPr>
+        <w:t>;</w:t>
+      </w:r>
     </w:p>
     <w:p>
       <w:pPr>
@@ -903,15 +867,15 @@
           <w:sz w:val="24"/>
           <w:szCs w:val="24"/>
         </w:rPr>
-        <w:t xml:space="preserve">4- </w:t>
-      </w:r>
-      <w:r>
-        <w:rPr>
-          <w:rFonts w:ascii="Arial" w:hAnsi="Arial" w:cs="Arial"/>
-          <w:sz w:val="24"/>
-          <w:szCs w:val="24"/>
-        </w:rPr>
-        <w:t>Gerenciar as atividades escolares e extras, como o que tem para fazer, o que foi feito, quando foi feito...</w:t>
+        <w:t>4- Gerenciar as atividades escolares e extras, como o que tem para fazer, o que foi feito, quando foi feito...</w:t>
+      </w:r>
+      <w:r>
+        <w:rPr>
+          <w:rFonts w:ascii="Arial" w:hAnsi="Arial" w:cs="Arial"/>
+          <w:sz w:val="24"/>
+          <w:szCs w:val="24"/>
+        </w:rPr>
+        <w:t>;</w:t>
       </w:r>
     </w:p>
     <w:p>
@@ -955,7 +919,15 @@
           <w:sz w:val="24"/>
           <w:szCs w:val="24"/>
         </w:rPr>
-        <w:t>desenhos, poemas, poesias e outras coisas que fazemos/produzimos, seja eles feito virtualmente ou manualmente, e poder adicionar data, emoções, observações e outras coisas do que foi produzido, para podemos compreender e relembrar futuramente ou mesmo nos organizarmos.</w:t>
+        <w:t>desenhos, poemas, poesias e outras coisas que fazemos/produzimos, seja eles feito virtualmente ou manualmente, e poder adicionar data, emoções, observações e outras coisas do que foi produzido, para podemos compreender e relembrar futuramente ou mesmo nos organizarmos</w:t>
+      </w:r>
+      <w:r>
+        <w:rPr>
+          <w:rFonts w:ascii="Arial" w:hAnsi="Arial" w:cs="Arial"/>
+          <w:sz w:val="24"/>
+          <w:szCs w:val="24"/>
+        </w:rPr>
+        <w:t>;</w:t>
       </w:r>
     </w:p>
     <w:bookmarkEnd w:id="2"/>
@@ -968,23 +940,50 @@
           <w:szCs w:val="24"/>
         </w:rPr>
       </w:pPr>
-    </w:p>
-    <w:p>
-      <w:pPr>
-        <w:jc w:val="both"/>
-        <w:rPr>
-          <w:rFonts w:ascii="Arial" w:hAnsi="Arial" w:cs="Arial"/>
-          <w:sz w:val="24"/>
-          <w:szCs w:val="24"/>
-        </w:rPr>
-      </w:pPr>
-      <w:r>
-        <w:rPr>
-          <w:rFonts w:ascii="Arial" w:hAnsi="Arial" w:cs="Arial"/>
-          <w:sz w:val="24"/>
-          <w:szCs w:val="24"/>
-        </w:rPr>
-        <w:t xml:space="preserve">5 </w:t>
+      <w:r>
+        <w:rPr>
+          <w:rFonts w:ascii="Arial" w:hAnsi="Arial" w:cs="Arial"/>
+          <w:sz w:val="24"/>
+          <w:szCs w:val="24"/>
+        </w:rPr>
+        <w:t>6- Fazer o controle de entrada e saída de pacientes de leitos de um hospital;</w:t>
+      </w:r>
+    </w:p>
+    <w:p>
+      <w:pPr>
+        <w:jc w:val="both"/>
+        <w:rPr>
+          <w:rFonts w:ascii="Arial" w:hAnsi="Arial" w:cs="Arial"/>
+          <w:sz w:val="24"/>
+          <w:szCs w:val="24"/>
+        </w:rPr>
+      </w:pPr>
+      <w:r>
+        <w:rPr>
+          <w:rFonts w:ascii="Arial" w:hAnsi="Arial" w:cs="Arial"/>
+          <w:sz w:val="24"/>
+          <w:szCs w:val="24"/>
+        </w:rPr>
+        <w:lastRenderedPageBreak/>
+        <w:t>7- Produção de uma plataforma (exemplo: rede social) onde será necessário efetuar um cadastro para saber quem a está acessando;</w:t>
+      </w:r>
+    </w:p>
+    <w:p>
+      <w:pPr>
+        <w:jc w:val="both"/>
+        <w:rPr>
+          <w:rFonts w:ascii="Arial" w:hAnsi="Arial" w:cs="Arial"/>
+          <w:sz w:val="24"/>
+          <w:szCs w:val="24"/>
+        </w:rPr>
+      </w:pPr>
+      <w:r>
+        <w:rPr>
+          <w:rFonts w:ascii="Arial" w:hAnsi="Arial" w:cs="Arial"/>
+          <w:sz w:val="24"/>
+          <w:szCs w:val="24"/>
+        </w:rPr>
+        <w:t xml:space="preserve">8- Gerenciar o sistema de um hotel, incluindo clientes, quartos, funcionários e </w:t>
       </w:r>
       <w:proofErr w:type="spellStart"/>
       <w:r>
@@ -993,9 +992,109 @@
           <w:sz w:val="24"/>
           <w:szCs w:val="24"/>
         </w:rPr>
-        <w:t>luiza</w:t>
+        <w:t>etc</w:t>
       </w:r>
       <w:proofErr w:type="spellEnd"/>
+      <w:r>
+        <w:rPr>
+          <w:rFonts w:ascii="Arial" w:hAnsi="Arial" w:cs="Arial"/>
+          <w:sz w:val="24"/>
+          <w:szCs w:val="24"/>
+        </w:rPr>
+        <w:t>;</w:t>
+      </w:r>
+    </w:p>
+    <w:p>
+      <w:pPr>
+        <w:jc w:val="both"/>
+        <w:rPr>
+          <w:rFonts w:ascii="Arial" w:hAnsi="Arial" w:cs="Arial"/>
+          <w:sz w:val="24"/>
+          <w:szCs w:val="24"/>
+        </w:rPr>
+      </w:pPr>
+      <w:r>
+        <w:rPr>
+          <w:rFonts w:ascii="Arial" w:hAnsi="Arial" w:cs="Arial"/>
+          <w:sz w:val="24"/>
+          <w:szCs w:val="24"/>
+        </w:rPr>
+        <w:t xml:space="preserve">9- </w:t>
+      </w:r>
+      <w:r>
+        <w:rPr>
+          <w:rFonts w:ascii="Arial" w:hAnsi="Arial" w:cs="Arial"/>
+          <w:sz w:val="24"/>
+          <w:szCs w:val="24"/>
+        </w:rPr>
+        <w:t>Para organizar um guarda-roupa, sabendo de cada elemento presente e suas características;</w:t>
+      </w:r>
+    </w:p>
+    <w:p>
+      <w:pPr>
+        <w:jc w:val="both"/>
+        <w:rPr>
+          <w:rFonts w:ascii="Arial" w:hAnsi="Arial" w:cs="Arial"/>
+          <w:sz w:val="24"/>
+          <w:szCs w:val="24"/>
+        </w:rPr>
+      </w:pPr>
+      <w:r>
+        <w:rPr>
+          <w:rFonts w:ascii="Arial" w:hAnsi="Arial" w:cs="Arial"/>
+          <w:sz w:val="24"/>
+          <w:szCs w:val="24"/>
+        </w:rPr>
+        <w:t>10-</w:t>
+      </w:r>
+      <w:r>
+        <w:rPr>
+          <w:rFonts w:ascii="Arial" w:hAnsi="Arial" w:cs="Arial"/>
+          <w:sz w:val="24"/>
+          <w:szCs w:val="24"/>
+        </w:rPr>
+        <w:t xml:space="preserve"> </w:t>
+      </w:r>
+      <w:r>
+        <w:rPr>
+          <w:rFonts w:ascii="Arial" w:hAnsi="Arial" w:cs="Arial"/>
+          <w:sz w:val="24"/>
+          <w:szCs w:val="24"/>
+        </w:rPr>
+        <w:t>Gerenciar os setores</w:t>
+      </w:r>
+      <w:r>
+        <w:rPr>
+          <w:rFonts w:ascii="Arial" w:hAnsi="Arial" w:cs="Arial"/>
+          <w:sz w:val="24"/>
+          <w:szCs w:val="24"/>
+        </w:rPr>
+        <w:t xml:space="preserve"> de</w:t>
+      </w:r>
+      <w:r>
+        <w:rPr>
+          <w:rFonts w:ascii="Arial" w:hAnsi="Arial" w:cs="Arial"/>
+          <w:sz w:val="24"/>
+          <w:szCs w:val="24"/>
+        </w:rPr>
+        <w:t xml:space="preserve"> uma fábric</w:t>
+      </w:r>
+      <w:r>
+        <w:rPr>
+          <w:rFonts w:ascii="Arial" w:hAnsi="Arial" w:cs="Arial"/>
+          <w:sz w:val="24"/>
+          <w:szCs w:val="24"/>
+        </w:rPr>
+        <w:t>a</w:t>
+      </w:r>
+      <w:r>
+        <w:rPr>
+          <w:rFonts w:ascii="Arial" w:hAnsi="Arial" w:cs="Arial"/>
+          <w:sz w:val="24"/>
+          <w:szCs w:val="24"/>
+        </w:rPr>
+        <w:t>.</w:t>
+      </w:r>
     </w:p>
     <w:p>
       <w:pPr>
@@ -1114,6 +1213,371 @@
           <w:szCs w:val="24"/>
         </w:rPr>
         <w:t>de uma maneira eficaz e protegida, e facilitar a utilização e manuseamento do Banco de Dados.</w:t>
+      </w:r>
+    </w:p>
+    <w:p/>
+    <w:p>
+      <w:pPr>
+        <w:pStyle w:val="paragraph"/>
+        <w:spacing w:before="0" w:beforeAutospacing="0" w:after="0" w:afterAutospacing="0"/>
+        <w:jc w:val="both"/>
+        <w:textAlignment w:val="baseline"/>
+        <w:rPr>
+          <w:rStyle w:val="normaltextrun"/>
+          <w:rFonts w:ascii="Arial" w:hAnsi="Arial" w:cs="Arial"/>
+          <w:b/>
+          <w:bCs/>
+        </w:rPr>
+      </w:pPr>
+      <w:r>
+        <w:rPr>
+          <w:rStyle w:val="normaltextrun"/>
+          <w:rFonts w:ascii="Arial" w:hAnsi="Arial" w:cs="Arial"/>
+          <w:b/>
+          <w:bCs/>
+        </w:rPr>
+        <w:t>4. Qual a principal diferença entre SGBD e um GA</w:t>
+      </w:r>
+      <w:r>
+        <w:rPr>
+          <w:rStyle w:val="normaltextrun"/>
+          <w:rFonts w:ascii="Arial" w:hAnsi="Arial" w:cs="Arial"/>
+          <w:b/>
+          <w:bCs/>
+        </w:rPr>
+        <w:t>?</w:t>
+      </w:r>
+    </w:p>
+    <w:p>
+      <w:pPr>
+        <w:pStyle w:val="paragraph"/>
+        <w:spacing w:before="0" w:beforeAutospacing="0" w:after="0" w:afterAutospacing="0"/>
+        <w:jc w:val="both"/>
+        <w:textAlignment w:val="baseline"/>
+        <w:rPr>
+          <w:rFonts w:ascii="Segoe UI" w:hAnsi="Segoe UI" w:cs="Segoe UI"/>
+          <w:sz w:val="18"/>
+          <w:szCs w:val="18"/>
+        </w:rPr>
+      </w:pPr>
+    </w:p>
+    <w:p>
+      <w:pPr>
+        <w:pStyle w:val="paragraph"/>
+        <w:spacing w:before="0" w:beforeAutospacing="0" w:after="0" w:afterAutospacing="0"/>
+        <w:jc w:val="both"/>
+        <w:textAlignment w:val="baseline"/>
+        <w:rPr>
+          <w:rStyle w:val="normaltextrun"/>
+          <w:rFonts w:ascii="Arial" w:hAnsi="Arial" w:cs="Arial"/>
+        </w:rPr>
+      </w:pPr>
+      <w:r>
+        <w:rPr>
+          <w:rStyle w:val="normaltextrun"/>
+          <w:rFonts w:ascii="Arial" w:hAnsi="Arial" w:cs="Arial"/>
+          <w:color w:val="FF0000"/>
+        </w:rPr>
+        <w:t>R: </w:t>
+      </w:r>
+      <w:r>
+        <w:rPr>
+          <w:rStyle w:val="normaltextrun"/>
+          <w:rFonts w:ascii="Arial" w:hAnsi="Arial" w:cs="Arial"/>
+        </w:rPr>
+        <w:t>O SGBD</w:t>
+      </w:r>
+      <w:r>
+        <w:rPr>
+          <w:rStyle w:val="normaltextrun"/>
+          <w:rFonts w:ascii="Arial" w:hAnsi="Arial" w:cs="Arial"/>
+        </w:rPr>
+        <w:t xml:space="preserve"> (Sistema Gerenciador de Banco de Dados)</w:t>
+      </w:r>
+      <w:r>
+        <w:rPr>
+          <w:rStyle w:val="normaltextrun"/>
+          <w:rFonts w:ascii="Arial" w:hAnsi="Arial" w:cs="Arial"/>
+        </w:rPr>
+        <w:t xml:space="preserve">, como dito, é um software especializado para </w:t>
+      </w:r>
+      <w:r>
+        <w:rPr>
+          <w:rStyle w:val="normaltextrun"/>
+          <w:rFonts w:ascii="Arial" w:hAnsi="Arial" w:cs="Arial"/>
+        </w:rPr>
+        <w:t xml:space="preserve">gerenciar, </w:t>
+      </w:r>
+      <w:r>
+        <w:rPr>
+          <w:rStyle w:val="normaltextrun"/>
+          <w:rFonts w:ascii="Arial" w:hAnsi="Arial" w:cs="Arial"/>
+        </w:rPr>
+        <w:t>manusear dados</w:t>
+      </w:r>
+      <w:r>
+        <w:rPr>
+          <w:rStyle w:val="normaltextrun"/>
+          <w:rFonts w:ascii="Arial" w:hAnsi="Arial" w:cs="Arial"/>
+        </w:rPr>
+        <w:t xml:space="preserve"> corretamente</w:t>
+      </w:r>
+      <w:r>
+        <w:rPr>
+          <w:rStyle w:val="normaltextrun"/>
+          <w:rFonts w:ascii="Arial" w:hAnsi="Arial" w:cs="Arial"/>
+        </w:rPr>
+        <w:t>,</w:t>
+      </w:r>
+      <w:r>
+        <w:rPr>
+          <w:rStyle w:val="normaltextrun"/>
+          <w:rFonts w:ascii="Arial" w:hAnsi="Arial" w:cs="Arial"/>
+        </w:rPr>
+        <w:t xml:space="preserve"> </w:t>
+      </w:r>
+      <w:r>
+        <w:rPr>
+          <w:rStyle w:val="normaltextrun"/>
+          <w:rFonts w:ascii="Arial" w:hAnsi="Arial" w:cs="Arial"/>
+        </w:rPr>
+        <w:t>foi feito exatamente para essa função</w:t>
+      </w:r>
+      <w:r>
+        <w:rPr>
+          <w:rStyle w:val="normaltextrun"/>
+          <w:rFonts w:ascii="Arial" w:hAnsi="Arial" w:cs="Arial"/>
+        </w:rPr>
+        <w:t>.</w:t>
+      </w:r>
+      <w:r>
+        <w:rPr>
+          <w:rStyle w:val="normaltextrun"/>
+          <w:rFonts w:ascii="Arial" w:hAnsi="Arial" w:cs="Arial"/>
+        </w:rPr>
+        <w:t xml:space="preserve"> </w:t>
+      </w:r>
+      <w:r>
+        <w:rPr>
+          <w:rStyle w:val="normaltextrun"/>
+          <w:rFonts w:ascii="Arial" w:hAnsi="Arial" w:cs="Arial"/>
+        </w:rPr>
+        <w:t>A</w:t>
+      </w:r>
+      <w:r>
+        <w:rPr>
+          <w:rStyle w:val="normaltextrun"/>
+          <w:rFonts w:ascii="Arial" w:hAnsi="Arial" w:cs="Arial"/>
+        </w:rPr>
+        <w:t>lém disso ele é mais seguro, possuindo mais ferramenta</w:t>
+      </w:r>
+      <w:r>
+        <w:rPr>
+          <w:rStyle w:val="normaltextrun"/>
+          <w:rFonts w:ascii="Arial" w:hAnsi="Arial" w:cs="Arial"/>
+        </w:rPr>
+        <w:t>s</w:t>
+      </w:r>
+      <w:r>
+        <w:rPr>
+          <w:rStyle w:val="normaltextrun"/>
+          <w:rFonts w:ascii="Arial" w:hAnsi="Arial" w:cs="Arial"/>
+        </w:rPr>
+        <w:t>.</w:t>
+      </w:r>
+      <w:r>
+        <w:rPr>
+          <w:rStyle w:val="normaltextrun"/>
+          <w:rFonts w:ascii="Arial" w:hAnsi="Arial" w:cs="Arial"/>
+        </w:rPr>
+        <w:t xml:space="preserve"> Existem algumas regras que definem o SGBD: a estrutura com auto contenção, estrutura dos dados independente, limitação do acesso ao banco, jamais permitindo ao usuário o acesso direto, visões diferentes dependendo do usuário</w:t>
+      </w:r>
+      <w:r>
+        <w:rPr>
+          <w:rStyle w:val="normaltextrun"/>
+          <w:rFonts w:ascii="Arial" w:hAnsi="Arial" w:cs="Arial"/>
+        </w:rPr>
+        <w:t>,</w:t>
+      </w:r>
+      <w:r>
+        <w:rPr>
+          <w:rStyle w:val="normaltextrun"/>
+          <w:rFonts w:ascii="Arial" w:hAnsi="Arial" w:cs="Arial"/>
+        </w:rPr>
+        <w:t xml:space="preserve"> controle de concorrência (acesso ao mesmo dado)</w:t>
+      </w:r>
+      <w:r>
+        <w:rPr>
+          <w:rStyle w:val="normaltextrun"/>
+          <w:rFonts w:ascii="Arial" w:hAnsi="Arial" w:cs="Arial"/>
+        </w:rPr>
+        <w:t>, controle de redundância de informações, interfaceamento e métodos de acesso (DDL, DML e DCL)</w:t>
+      </w:r>
+      <w:r>
+        <w:rPr>
+          <w:rStyle w:val="normaltextrun"/>
+          <w:rFonts w:ascii="Arial" w:hAnsi="Arial" w:cs="Arial"/>
+        </w:rPr>
+        <w:t>.</w:t>
+      </w:r>
+      <w:r>
+        <w:rPr>
+          <w:rStyle w:val="normaltextrun"/>
+          <w:rFonts w:ascii="Arial" w:hAnsi="Arial" w:cs="Arial"/>
+        </w:rPr>
+        <w:t xml:space="preserve">  </w:t>
+      </w:r>
+    </w:p>
+    <w:p>
+      <w:pPr>
+        <w:pStyle w:val="paragraph"/>
+        <w:spacing w:before="0" w:beforeAutospacing="0" w:after="0" w:afterAutospacing="0"/>
+        <w:jc w:val="both"/>
+        <w:textAlignment w:val="baseline"/>
+        <w:rPr>
+          <w:rFonts w:ascii="Segoe UI" w:hAnsi="Segoe UI" w:cs="Segoe UI"/>
+          <w:sz w:val="18"/>
+          <w:szCs w:val="18"/>
+        </w:rPr>
+      </w:pPr>
+      <w:r>
+        <w:rPr>
+          <w:rStyle w:val="normaltextrun"/>
+          <w:rFonts w:ascii="Arial" w:hAnsi="Arial" w:cs="Arial"/>
+        </w:rPr>
+        <w:t>Já o GA, apesar de ele permitir listar, criar, modificar, etc., ele não foi feito para isso</w:t>
+      </w:r>
+      <w:r>
+        <w:rPr>
+          <w:rStyle w:val="normaltextrun"/>
+          <w:rFonts w:ascii="Arial" w:hAnsi="Arial" w:cs="Arial"/>
+        </w:rPr>
+        <w:t>, e não possui toda a estrutura preparada do SGBD. Se considera um GA todo software de Banco de Dados que não atende as regras citadas.</w:t>
+      </w:r>
+    </w:p>
+    <w:p>
+      <w:pPr>
+        <w:pStyle w:val="paragraph"/>
+        <w:spacing w:before="0" w:beforeAutospacing="0" w:after="0" w:afterAutospacing="0"/>
+        <w:jc w:val="both"/>
+        <w:textAlignment w:val="baseline"/>
+        <w:rPr>
+          <w:rFonts w:ascii="Segoe UI" w:hAnsi="Segoe UI" w:cs="Segoe UI"/>
+          <w:sz w:val="18"/>
+          <w:szCs w:val="18"/>
+        </w:rPr>
+      </w:pPr>
+    </w:p>
+    <w:p>
+      <w:pPr>
+        <w:pStyle w:val="paragraph"/>
+        <w:spacing w:before="0" w:beforeAutospacing="0" w:after="0" w:afterAutospacing="0"/>
+        <w:jc w:val="both"/>
+        <w:textAlignment w:val="baseline"/>
+        <w:rPr>
+          <w:rFonts w:ascii="Segoe UI" w:hAnsi="Segoe UI" w:cs="Segoe UI"/>
+          <w:sz w:val="18"/>
+          <w:szCs w:val="18"/>
+        </w:rPr>
+      </w:pPr>
+      <w:r>
+        <w:rPr>
+          <w:rStyle w:val="eop"/>
+          <w:rFonts w:ascii="Arial" w:eastAsiaTheme="majorEastAsia" w:hAnsi="Arial" w:cs="Arial"/>
+        </w:rPr>
+        <w:t> </w:t>
+      </w:r>
+    </w:p>
+    <w:p>
+      <w:pPr>
+        <w:pStyle w:val="paragraph"/>
+        <w:spacing w:before="0" w:beforeAutospacing="0" w:after="0" w:afterAutospacing="0"/>
+        <w:jc w:val="both"/>
+        <w:textAlignment w:val="baseline"/>
+        <w:rPr>
+          <w:rStyle w:val="eop"/>
+          <w:rFonts w:ascii="Arial" w:eastAsiaTheme="majorEastAsia" w:hAnsi="Arial" w:cs="Arial"/>
+        </w:rPr>
+      </w:pPr>
+      <w:r>
+        <w:rPr>
+          <w:rStyle w:val="normaltextrun"/>
+          <w:rFonts w:ascii="Arial" w:hAnsi="Arial" w:cs="Arial"/>
+          <w:b/>
+          <w:bCs/>
+        </w:rPr>
+        <w:t>5. Descreva qual a função dos métodos DDL, DML e DCL em uma estrutura de</w:t>
+      </w:r>
+      <w:r>
+        <w:rPr>
+          <w:rStyle w:val="eop"/>
+          <w:rFonts w:ascii="Arial" w:eastAsiaTheme="majorEastAsia" w:hAnsi="Arial" w:cs="Arial"/>
+        </w:rPr>
+        <w:t> </w:t>
+      </w:r>
+      <w:r>
+        <w:rPr>
+          <w:rStyle w:val="normaltextrun"/>
+          <w:rFonts w:ascii="Arial" w:hAnsi="Arial" w:cs="Arial"/>
+          <w:b/>
+          <w:bCs/>
+        </w:rPr>
+        <w:t>um SGBD. </w:t>
+      </w:r>
+      <w:r>
+        <w:rPr>
+          <w:rStyle w:val="eop"/>
+          <w:rFonts w:ascii="Arial" w:eastAsiaTheme="majorEastAsia" w:hAnsi="Arial" w:cs="Arial"/>
+        </w:rPr>
+        <w:t> </w:t>
+      </w:r>
+    </w:p>
+    <w:p>
+      <w:pPr>
+        <w:pStyle w:val="paragraph"/>
+        <w:spacing w:before="0" w:beforeAutospacing="0" w:after="0" w:afterAutospacing="0"/>
+        <w:jc w:val="both"/>
+        <w:textAlignment w:val="baseline"/>
+        <w:rPr>
+          <w:rFonts w:ascii="Segoe UI" w:hAnsi="Segoe UI" w:cs="Segoe UI"/>
+          <w:sz w:val="18"/>
+          <w:szCs w:val="18"/>
+        </w:rPr>
+      </w:pPr>
+    </w:p>
+    <w:p>
+      <w:pPr>
+        <w:pStyle w:val="paragraph"/>
+        <w:spacing w:before="0" w:beforeAutospacing="0" w:after="0" w:afterAutospacing="0"/>
+        <w:jc w:val="both"/>
+        <w:textAlignment w:val="baseline"/>
+        <w:rPr>
+          <w:rFonts w:ascii="Segoe UI" w:hAnsi="Segoe UI" w:cs="Segoe UI"/>
+          <w:sz w:val="18"/>
+          <w:szCs w:val="18"/>
+        </w:rPr>
+      </w:pPr>
+      <w:r>
+        <w:rPr>
+          <w:rStyle w:val="normaltextrun"/>
+          <w:rFonts w:ascii="Arial" w:hAnsi="Arial" w:cs="Arial"/>
+          <w:color w:val="FF0000"/>
+        </w:rPr>
+        <w:t>R</w:t>
+      </w:r>
+      <w:r>
+        <w:rPr>
+          <w:rStyle w:val="normaltextrun"/>
+          <w:rFonts w:ascii="Arial" w:hAnsi="Arial" w:cs="Arial"/>
+        </w:rPr>
+        <w:t>: O método DDL é aquele que se relaciona apenas à estrutura, possibilitando criá-la, alterá-la ou apagá-la. O DML está relacionado à manipulação dos dados, possibilitando inseri-lo, modificá-lo, apagá-lo e selecioná-lo. Por fim, o DCL é o responsável pelo controle das permissões de acesso à base de dados.</w:t>
+      </w:r>
+      <w:r>
+        <w:rPr>
+          <w:rStyle w:val="eop"/>
+          <w:rFonts w:ascii="Arial" w:eastAsiaTheme="majorEastAsia" w:hAnsi="Arial" w:cs="Arial"/>
+        </w:rPr>
+        <w:t> </w:t>
       </w:r>
     </w:p>
     <w:p/>
@@ -1603,7 +2067,6 @@
   <w:style w:type="character" w:default="1" w:styleId="Fontepargpadro">
     <w:name w:val="Default Paragraph Font"/>
     <w:uiPriority w:val="1"/>
-    <w:semiHidden/>
     <w:unhideWhenUsed/>
   </w:style>
   <w:style w:type="table" w:default="1" w:styleId="Tabelanormal">
@@ -1838,6 +2301,30 @@
       <w:color w:val="CC9900"/>
       <w:u w:val="single"/>
     </w:rPr>
+  </w:style>
+  <w:style w:type="paragraph" w:customStyle="1" w:styleId="paragraph">
+    <w:name w:val="paragraph"/>
+    <w:basedOn w:val="Normal"/>
+    <w:rsid w:val="003A0765"/>
+    <w:pPr>
+      <w:spacing w:before="100" w:beforeAutospacing="1" w:after="100" w:afterAutospacing="1" w:line="240" w:lineRule="auto"/>
+    </w:pPr>
+    <w:rPr>
+      <w:rFonts w:ascii="Times New Roman" w:eastAsia="Times New Roman" w:hAnsi="Times New Roman" w:cs="Times New Roman"/>
+      <w:sz w:val="24"/>
+      <w:szCs w:val="24"/>
+      <w:lang w:eastAsia="pt-BR"/>
+    </w:rPr>
+  </w:style>
+  <w:style w:type="character" w:customStyle="1" w:styleId="normaltextrun">
+    <w:name w:val="normaltextrun"/>
+    <w:basedOn w:val="Fontepargpadro"/>
+    <w:rsid w:val="003A0765"/>
+  </w:style>
+  <w:style w:type="character" w:customStyle="1" w:styleId="eop">
+    <w:name w:val="eop"/>
+    <w:basedOn w:val="Fontepargpadro"/>
+    <w:rsid w:val="003A0765"/>
   </w:style>
 </w:styles>
 </file>

</xml_diff>